<commit_message>
Cedric's status updated. Cedric
</commit_message>
<xml_diff>
--- a/Meeting log/13_09_06_Log.docx
+++ b/Meeting log/13_09_06_Log.docx
@@ -14,56 +14,18 @@
           <w:szCs w:val="36"/>
         </w:rPr>
       </w:pPr>
-      <w:r>
-        <w:rPr>
-          <w:rFonts w:ascii="Times New Roman" w:eastAsia="Times New Roman" w:hAnsi="Times New Roman" w:cs="Times New Roman"/>
-          <w:b/>
-          <w:bCs/>
-          <w:sz w:val="36"/>
-          <w:szCs w:val="36"/>
-        </w:rPr>
-        <w:fldChar w:fldCharType="begin"/>
-      </w:r>
-      <w:r>
-        <w:rPr>
-          <w:rFonts w:ascii="Times New Roman" w:eastAsia="Times New Roman" w:hAnsi="Times New Roman" w:cs="Times New Roman"/>
-          <w:b/>
-          <w:bCs/>
-          <w:sz w:val="36"/>
-          <w:szCs w:val="36"/>
-        </w:rPr>
-        <w:instrText xml:space="preserve"> HYPERLINK "https://sites.google.com/a/temple.edu/programmable-communication-group/" </w:instrText>
-      </w:r>
-      <w:r>
-        <w:rPr>
-          <w:rFonts w:ascii="Times New Roman" w:eastAsia="Times New Roman" w:hAnsi="Times New Roman" w:cs="Times New Roman"/>
-          <w:b/>
-          <w:bCs/>
-          <w:sz w:val="36"/>
-          <w:szCs w:val="36"/>
-        </w:rPr>
-        <w:fldChar w:fldCharType="separate"/>
-      </w:r>
-      <w:r>
-        <w:rPr>
-          <w:rFonts w:ascii="Times New Roman" w:eastAsia="Times New Roman" w:hAnsi="Times New Roman" w:cs="Times New Roman"/>
-          <w:b/>
-          <w:bCs/>
-          <w:sz w:val="36"/>
-          <w:szCs w:val="36"/>
-        </w:rPr>
-        <w:t>Programmable Communication Group</w:t>
-      </w:r>
-      <w:r>
-        <w:rPr>
-          <w:rFonts w:ascii="Times New Roman" w:eastAsia="Times New Roman" w:hAnsi="Times New Roman" w:cs="Times New Roman"/>
-          <w:b/>
-          <w:bCs/>
-          <w:sz w:val="36"/>
-          <w:szCs w:val="36"/>
-        </w:rPr>
-        <w:fldChar w:fldCharType="end"/>
-      </w:r>
+      <w:hyperlink r:id="rId5" w:history="1">
+        <w:r>
+          <w:rPr>
+            <w:rFonts w:ascii="Times New Roman" w:eastAsia="Times New Roman" w:hAnsi="Times New Roman" w:cs="Times New Roman"/>
+            <w:b/>
+            <w:bCs/>
+            <w:sz w:val="36"/>
+            <w:szCs w:val="36"/>
+          </w:rPr>
+          <w:t>Programmable Communication Group</w:t>
+        </w:r>
+      </w:hyperlink>
     </w:p>
     <w:tbl>
       <w:tblPr>
@@ -253,15 +215,7 @@
         </w:numPr>
       </w:pPr>
       <w:r>
-        <w:t xml:space="preserve">Brandon’s looking USB-UART support for LX9 </w:t>
-      </w:r>
-      <w:proofErr w:type="spellStart"/>
-      <w:r>
-        <w:t>Microboard</w:t>
-      </w:r>
-      <w:proofErr w:type="spellEnd"/>
-      <w:r>
-        <w:t xml:space="preserve"> and working on AFC</w:t>
+        <w:t>Brandon’s looking USB-UART support for LX9 Microboard and working on AFC</w:t>
       </w:r>
     </w:p>
     <w:p>
@@ -273,15 +227,7 @@
         </w:numPr>
       </w:pPr>
       <w:r>
-        <w:t xml:space="preserve">Brian tried to order LX9 </w:t>
-      </w:r>
-      <w:proofErr w:type="spellStart"/>
-      <w:r>
-        <w:t>Microboard</w:t>
-      </w:r>
-      <w:proofErr w:type="spellEnd"/>
-      <w:r>
-        <w:t>, but it appears to be on back-order and won’t be shipping for 3-4 weeks</w:t>
+        <w:t>Brian tried to order LX9 Microboard, but it appears to be on back-order and won’t be shipping for 3-4 weeks</w:t>
       </w:r>
     </w:p>
     <w:p>
@@ -329,15 +275,7 @@
         </w:numPr>
       </w:pPr>
       <w:r>
-        <w:t xml:space="preserve">Does Silage have extra </w:t>
-      </w:r>
-      <w:proofErr w:type="spellStart"/>
-      <w:r>
-        <w:t>PMod</w:t>
-      </w:r>
-      <w:proofErr w:type="spellEnd"/>
-      <w:r>
-        <w:t xml:space="preserve"> ADC/DAC (AD1/DA2)? If no, we need to order.</w:t>
+        <w:t>Does Silage have extra PMod ADC/DAC (AD1/DA2)? If no, we need to order.</w:t>
       </w:r>
     </w:p>
     <w:p>
@@ -369,15 +307,7 @@
         </w:numPr>
       </w:pPr>
       <w:r>
-        <w:t xml:space="preserve">MS Project is deprecated for SD. </w:t>
-      </w:r>
-      <w:proofErr w:type="spellStart"/>
-      <w:r>
-        <w:t>WebEX</w:t>
-      </w:r>
-      <w:proofErr w:type="spellEnd"/>
-      <w:r>
-        <w:t xml:space="preserve"> teleconferencing tool is its replacement.</w:t>
+        <w:t>MS Project is deprecated for SD. WebEX teleconferencing tool is its replacement.</w:t>
       </w:r>
     </w:p>
     <w:p>
@@ -389,23 +319,7 @@
         </w:numPr>
       </w:pPr>
       <w:r>
-        <w:t xml:space="preserve">To circumvent Avnet back-order of Lx9 </w:t>
-      </w:r>
-      <w:proofErr w:type="spellStart"/>
-      <w:r>
-        <w:t>Microboard</w:t>
-      </w:r>
-      <w:proofErr w:type="spellEnd"/>
-      <w:r>
-        <w:t xml:space="preserve">, Silage is offering possibility to test using LX45 FPGA on </w:t>
-      </w:r>
-      <w:proofErr w:type="spellStart"/>
-      <w:r>
-        <w:t>Atlys</w:t>
-      </w:r>
-      <w:proofErr w:type="spellEnd"/>
-      <w:r>
-        <w:t xml:space="preserve"> board.</w:t>
+        <w:t>To circumvent Avnet back-order of Lx9 Microboard, Silage is offering possibility to test using LX45 FPGA on Atlys board.</w:t>
       </w:r>
     </w:p>
     <w:p>
@@ -445,8 +359,6 @@
         </w:rPr>
         <w:t>Topics to discuss in next SD meeting</w:t>
       </w:r>
-      <w:bookmarkStart w:id="0" w:name="_GoBack"/>
-      <w:bookmarkEnd w:id="0"/>
     </w:p>
     <w:p/>
     <w:p/>
@@ -571,15 +483,13 @@
               </w:numPr>
             </w:pPr>
             <w:r>
-              <w:t xml:space="preserve">Going to see if there is a </w:t>
-            </w:r>
-            <w:proofErr w:type="spellStart"/>
-            <w:r>
-              <w:t>Calender</w:t>
-            </w:r>
-            <w:proofErr w:type="spellEnd"/>
-            <w:r>
-              <w:t xml:space="preserve"> widget for the website.  If there is, then I will add all of our DUE dates from SDI syllabus onto the website calendar.</w:t>
+              <w:t>Go</w:t>
+            </w:r>
+            <w:r>
+              <w:t>ing to see if there is a Calenda</w:t>
+            </w:r>
+            <w:r>
+              <w:t>r widget for the website.  If there is, then I will add all of our DUE dates from SDI syllabus onto the website calendar.</w:t>
             </w:r>
           </w:p>
         </w:tc>
@@ -642,6 +552,32 @@
               <w:t>Analyzing the modem in the temporal and frequency domain</w:t>
             </w:r>
           </w:p>
+          <w:p>
+            <w:pPr>
+              <w:pStyle w:val="ListParagraph"/>
+              <w:numPr>
+                <w:ilvl w:val="0"/>
+                <w:numId w:val="5"/>
+              </w:numPr>
+            </w:pPr>
+            <w:r>
+              <w:t>I will also make a Power Point of John’s circuit for the modulation</w:t>
+            </w:r>
+          </w:p>
+          <w:p>
+            <w:pPr>
+              <w:pStyle w:val="ListParagraph"/>
+              <w:numPr>
+                <w:ilvl w:val="0"/>
+                <w:numId w:val="5"/>
+              </w:numPr>
+            </w:pPr>
+            <w:r>
+              <w:t>Also looking to merge are important dates into Google calendar.</w:t>
+            </w:r>
+            <w:bookmarkStart w:id="0" w:name="_GoBack"/>
+            <w:bookmarkEnd w:id="0"/>
+          </w:p>
         </w:tc>
       </w:tr>
       <w:tr>
@@ -689,15 +625,7 @@
               </w:numPr>
             </w:pPr>
             <w:r>
-              <w:t xml:space="preserve">Put USB-to-UART code on </w:t>
-            </w:r>
-            <w:proofErr w:type="spellStart"/>
-            <w:r>
-              <w:t>Github</w:t>
-            </w:r>
-            <w:proofErr w:type="spellEnd"/>
-            <w:r>
-              <w:t xml:space="preserve"> for future reference. </w:t>
+              <w:t xml:space="preserve">Put USB-to-UART code on Github for future reference. </w:t>
             </w:r>
           </w:p>
         </w:tc>

</xml_diff>